<commit_message>
showed battery v weather pearson chart
</commit_message>
<xml_diff>
--- a/Group7_Write-Up.docx
+++ b/Group7_Write-Up.docx
@@ -7,19 +7,969 @@
         <w:jc w:val="center"/>
       </w:pPr>
       <w:r>
-        <w:t xml:space="preserve">Weather and its </w:t>
-      </w:r>
-      <w:r>
-        <w:t>Effects</w:t>
-      </w:r>
-      <w:r>
-        <w:t xml:space="preserve"> on Chicago Crime</w:t>
+        <w:t>Weather and its Effects on Chicago Crime</w:t>
+      </w:r>
+    </w:p>
+    <w:p>
+      <w:r>
+        <w:t>Create a write-up summarizing your major findings. This should include a heading for each "question" you asked of your data, and under each heading, a short description of what you found and any relevant plots.</w:t>
+      </w:r>
+    </w:p>
+    <w:p/>
+    <w:p>
+      <w:pPr>
+        <w:spacing w:line="480" w:lineRule="auto"/>
+        <w:ind w:firstLine="720"/>
+      </w:pPr>
+      <w:r>
+        <w:t xml:space="preserve">Having members of our group that seek to orient their careers in Data Science toward crime analytics and/or find crime interesting, we decided to test the adage, “As weather gets better, crime goes up.” We started with an overarching question: </w:t>
+      </w:r>
+      <w:r>
+        <w:rPr>
+          <w:u w:val="single" w:color="FF0000"/>
+        </w:rPr>
+        <w:t>How does weather affect crime in Chicago?</w:t>
+      </w:r>
+      <w:r>
+        <w:t xml:space="preserve"> Which turned into a hypothesis: Warmer weather is responsible for more people outside and more chances for street crimes to occur. Finally, we landed on a prediction: Of the weather metrics looked at (Max Temperature, Humidity, and Cloudiness), temperature will have the strongest, positive correlation to crime.</w:t>
+      </w:r>
+      <w:r>
+        <w:t xml:space="preserve"> The four crimes we looked at were violent in nature—those being Battery, Criminal Sexual Assault, Homicide, and Robbery–if only because they fed our morbid curiosity more so than other, less gruesome crimes.</w:t>
+      </w:r>
+      <w:r>
+        <w:t xml:space="preserve"> </w:t>
+      </w:r>
+      <w:r>
+        <w:t xml:space="preserve">After sourcing, exploring, and cleaning our data, we merged our two datasets, one from Open Weather Map and the other from Chicago’s Data Portal, and </w:t>
+      </w:r>
+      <w:r>
+        <w:t>employed</w:t>
+      </w:r>
+      <w:r>
+        <w:t xml:space="preserve"> data visualization techniques as</w:t>
+      </w:r>
+      <w:r>
+        <w:t xml:space="preserve"> a</w:t>
+      </w:r>
+      <w:r>
+        <w:t xml:space="preserve"> </w:t>
+      </w:r>
+      <w:r>
+        <w:t xml:space="preserve">method </w:t>
+      </w:r>
+      <w:r>
+        <w:t xml:space="preserve">to quickly gauge in which way our data would </w:t>
+      </w:r>
+      <w:r>
+        <w:t>direct our line of questioning</w:t>
+      </w:r>
+      <w:r>
+        <w:t>.</w:t>
+      </w:r>
+      <w:r>
+        <w:t xml:space="preserve"> </w:t>
+      </w:r>
+    </w:p>
+    <w:p>
+      <w:pPr>
+        <w:spacing w:line="480" w:lineRule="auto"/>
+        <w:ind w:firstLine="720"/>
+      </w:pPr>
+      <w:r>
+        <w:t xml:space="preserve">Having created a line graph which showed the five-year trend of weather, measured by max temperature, we could see our data literally taking shape. The normal distribution of our data in this example gave us a baseline with which to compare each crime, over the same five-year period. So, we asked, </w:t>
+      </w:r>
+      <w:r>
+        <w:rPr>
+          <w:u w:val="single" w:color="FF0000"/>
+        </w:rPr>
+        <w:t>what shape would each crime take? Would it mirror our temperature’s?</w:t>
+      </w:r>
+      <w:r>
+        <w:t xml:space="preserve"> The answer, a little. </w:t>
+      </w:r>
+      <w:r>
+        <w:t xml:space="preserve">While each crime showed promise of some correlation with temperature by comparing graphs in this way, we required clearer methods of comparison. So, we looked toward utilizing linear </w:t>
+      </w:r>
+      <w:r>
+        <w:t>regression</w:t>
+      </w:r>
+      <w:r>
+        <w:t>.</w:t>
+      </w:r>
+    </w:p>
+    <w:p>
+      <w:pPr>
+        <w:spacing w:line="480" w:lineRule="auto"/>
+        <w:ind w:firstLine="720"/>
+      </w:pPr>
+      <w:r>
+        <w:lastRenderedPageBreak/>
+        <w:t xml:space="preserve">In comparing each of our four crimes to temperature in the form of a linear </w:t>
+      </w:r>
+      <w:r>
+        <w:t>regression</w:t>
+      </w:r>
+      <w:r>
+        <w:t xml:space="preserve"> chart, one crime stood out—Battery</w:t>
+      </w:r>
+      <w:r>
+        <w:t>: the physical acting upon a threat</w:t>
+      </w:r>
+      <w:r>
+        <w:t>.</w:t>
+      </w:r>
+      <w:r>
+        <w:t xml:space="preserve"> This crime alone seemed to consistently create </w:t>
+      </w:r>
+      <w:r>
+        <w:t xml:space="preserve">lines with similar rise over run when comparing it against temperature. </w:t>
+      </w:r>
+      <w:r>
+        <w:t>But how did other weather metrics, specifically cloudiness and humidity, play into the rising and falling of crimes. For this we use Pearson’s corelat</w:t>
       </w:r>
       <w:bookmarkStart w:id="0" w:name="_GoBack"/>
       <w:bookmarkEnd w:id="0"/>
+      <w:r>
+        <w:t xml:space="preserve"> </w:t>
+      </w:r>
+      <w:r>
+        <w:t>0.568140</w:t>
+      </w:r>
+    </w:p>
+    <w:p/>
+    <w:p>
+      <w:r>
+        <w:br w:type="page"/>
+      </w:r>
+    </w:p>
+    <w:p>
+      <w:r>
+        <w:rPr>
+          <w:noProof/>
+        </w:rPr>
+        <w:lastRenderedPageBreak/>
+        <w:drawing>
+          <wp:anchor distT="0" distB="0" distL="114300" distR="114300" simplePos="0" relativeHeight="251691008" behindDoc="0" locked="0" layoutInCell="1" allowOverlap="1" wp14:anchorId="3905CAF7" wp14:editId="3F92D8D6">
+            <wp:simplePos x="0" y="0"/>
+            <wp:positionH relativeFrom="column">
+              <wp:posOffset>-635</wp:posOffset>
+            </wp:positionH>
+            <wp:positionV relativeFrom="paragraph">
+              <wp:posOffset>57150</wp:posOffset>
+            </wp:positionV>
+            <wp:extent cx="3446780" cy="2294890"/>
+            <wp:effectExtent l="0" t="0" r="1270" b="0"/>
+            <wp:wrapNone/>
+            <wp:docPr id="5" name="Picture 5" descr="A close up of a map&#10;&#10;Description automatically generated"/>
+            <wp:cNvGraphicFramePr>
+              <a:graphicFrameLocks xmlns:a="http://schemas.openxmlformats.org/drawingml/2006/main" noChangeAspect="1"/>
+            </wp:cNvGraphicFramePr>
+            <a:graphic xmlns:a="http://schemas.openxmlformats.org/drawingml/2006/main">
+              <a:graphicData uri="http://schemas.openxmlformats.org/drawingml/2006/picture">
+                <pic:pic xmlns:pic="http://schemas.openxmlformats.org/drawingml/2006/picture">
+                  <pic:nvPicPr>
+                    <pic:cNvPr id="5" name="5Y_TEMP_Trend.png"/>
+                    <pic:cNvPicPr/>
+                  </pic:nvPicPr>
+                  <pic:blipFill>
+                    <a:blip r:embed="rId6" cstate="print">
+                      <a:extLst>
+                        <a:ext uri="{28A0092B-C50C-407E-A947-70E740481C1C}">
+                          <a14:useLocalDpi xmlns:a14="http://schemas.microsoft.com/office/drawing/2010/main" val="0"/>
+                        </a:ext>
+                      </a:extLst>
+                    </a:blip>
+                    <a:stretch>
+                      <a:fillRect/>
+                    </a:stretch>
+                  </pic:blipFill>
+                  <pic:spPr>
+                    <a:xfrm>
+                      <a:off x="0" y="0"/>
+                      <a:ext cx="3446780" cy="2294890"/>
+                    </a:xfrm>
+                    <a:prstGeom prst="rect">
+                      <a:avLst/>
+                    </a:prstGeom>
+                  </pic:spPr>
+                </pic:pic>
+              </a:graphicData>
+            </a:graphic>
+            <wp14:sizeRelH relativeFrom="page">
+              <wp14:pctWidth>0</wp14:pctWidth>
+            </wp14:sizeRelH>
+            <wp14:sizeRelV relativeFrom="page">
+              <wp14:pctHeight>0</wp14:pctHeight>
+            </wp14:sizeRelV>
+          </wp:anchor>
+        </w:drawing>
+      </w:r>
+    </w:p>
+    <w:p>
+      <w:pPr>
+        <w:spacing w:line="480" w:lineRule="auto"/>
+        <w:ind w:firstLine="720"/>
+      </w:pPr>
+    </w:p>
+    <w:p/>
+    <w:p>
+      <w:r>
+        <w:rPr>
+          <w:noProof/>
+        </w:rPr>
+        <w:drawing>
+          <wp:anchor distT="0" distB="0" distL="114300" distR="114300" simplePos="0" relativeHeight="251675648" behindDoc="0" locked="0" layoutInCell="1" allowOverlap="1" wp14:anchorId="20AC83A7" wp14:editId="0E67CCD1">
+            <wp:simplePos x="0" y="0"/>
+            <wp:positionH relativeFrom="column">
+              <wp:posOffset>0</wp:posOffset>
+            </wp:positionH>
+            <wp:positionV relativeFrom="paragraph">
+              <wp:posOffset>4448175</wp:posOffset>
+            </wp:positionV>
+            <wp:extent cx="3355340" cy="2267585"/>
+            <wp:effectExtent l="0" t="0" r="0" b="0"/>
+            <wp:wrapNone/>
+            <wp:docPr id="2" name="Picture 2" descr="A close up of a map&#10;&#10;Description automatically generated"/>
+            <wp:cNvGraphicFramePr>
+              <a:graphicFrameLocks xmlns:a="http://schemas.openxmlformats.org/drawingml/2006/main" noChangeAspect="1"/>
+            </wp:cNvGraphicFramePr>
+            <a:graphic xmlns:a="http://schemas.openxmlformats.org/drawingml/2006/main">
+              <a:graphicData uri="http://schemas.openxmlformats.org/drawingml/2006/picture">
+                <pic:pic xmlns:pic="http://schemas.openxmlformats.org/drawingml/2006/picture">
+                  <pic:nvPicPr>
+                    <pic:cNvPr id="2" name="5Y_CSA_Trend.png"/>
+                    <pic:cNvPicPr/>
+                  </pic:nvPicPr>
+                  <pic:blipFill>
+                    <a:blip r:embed="rId7" cstate="print">
+                      <a:extLst>
+                        <a:ext uri="{28A0092B-C50C-407E-A947-70E740481C1C}">
+                          <a14:useLocalDpi xmlns:a14="http://schemas.microsoft.com/office/drawing/2010/main" val="0"/>
+                        </a:ext>
+                      </a:extLst>
+                    </a:blip>
+                    <a:stretch>
+                      <a:fillRect/>
+                    </a:stretch>
+                  </pic:blipFill>
+                  <pic:spPr>
+                    <a:xfrm>
+                      <a:off x="0" y="0"/>
+                      <a:ext cx="3355340" cy="2267585"/>
+                    </a:xfrm>
+                    <a:prstGeom prst="rect">
+                      <a:avLst/>
+                    </a:prstGeom>
+                  </pic:spPr>
+                </pic:pic>
+              </a:graphicData>
+            </a:graphic>
+            <wp14:sizeRelH relativeFrom="margin">
+              <wp14:pctWidth>0</wp14:pctWidth>
+            </wp14:sizeRelH>
+            <wp14:sizeRelV relativeFrom="margin">
+              <wp14:pctHeight>0</wp14:pctHeight>
+            </wp14:sizeRelV>
+          </wp:anchor>
+        </w:drawing>
+      </w:r>
+      <w:r>
+        <w:rPr>
+          <w:noProof/>
+        </w:rPr>
+        <w:drawing>
+          <wp:anchor distT="0" distB="0" distL="114300" distR="114300" simplePos="0" relativeHeight="251688960" behindDoc="0" locked="0" layoutInCell="1" allowOverlap="1" wp14:anchorId="5B775875" wp14:editId="1773E2F3">
+            <wp:simplePos x="0" y="0"/>
+            <wp:positionH relativeFrom="column">
+              <wp:posOffset>2493010</wp:posOffset>
+            </wp:positionH>
+            <wp:positionV relativeFrom="paragraph">
+              <wp:posOffset>1743075</wp:posOffset>
+            </wp:positionV>
+            <wp:extent cx="3438144" cy="2322576"/>
+            <wp:effectExtent l="0" t="0" r="0" b="1905"/>
+            <wp:wrapNone/>
+            <wp:docPr id="3" name="Picture 3" descr="A close up of a map&#10;&#10;Description automatically generated"/>
+            <wp:cNvGraphicFramePr>
+              <a:graphicFrameLocks xmlns:a="http://schemas.openxmlformats.org/drawingml/2006/main" noChangeAspect="1"/>
+            </wp:cNvGraphicFramePr>
+            <a:graphic xmlns:a="http://schemas.openxmlformats.org/drawingml/2006/main">
+              <a:graphicData uri="http://schemas.openxmlformats.org/drawingml/2006/picture">
+                <pic:pic xmlns:pic="http://schemas.openxmlformats.org/drawingml/2006/picture">
+                  <pic:nvPicPr>
+                    <pic:cNvPr id="3" name="5Y_HOMICIDE_Trend.png"/>
+                    <pic:cNvPicPr/>
+                  </pic:nvPicPr>
+                  <pic:blipFill>
+                    <a:blip r:embed="rId8" cstate="print">
+                      <a:extLst>
+                        <a:ext uri="{28A0092B-C50C-407E-A947-70E740481C1C}">
+                          <a14:useLocalDpi xmlns:a14="http://schemas.microsoft.com/office/drawing/2010/main" val="0"/>
+                        </a:ext>
+                      </a:extLst>
+                    </a:blip>
+                    <a:stretch>
+                      <a:fillRect/>
+                    </a:stretch>
+                  </pic:blipFill>
+                  <pic:spPr>
+                    <a:xfrm>
+                      <a:off x="0" y="0"/>
+                      <a:ext cx="3438144" cy="2322576"/>
+                    </a:xfrm>
+                    <a:prstGeom prst="rect">
+                      <a:avLst/>
+                    </a:prstGeom>
+                  </pic:spPr>
+                </pic:pic>
+              </a:graphicData>
+            </a:graphic>
+            <wp14:sizeRelH relativeFrom="margin">
+              <wp14:pctWidth>0</wp14:pctWidth>
+            </wp14:sizeRelH>
+            <wp14:sizeRelV relativeFrom="margin">
+              <wp14:pctHeight>0</wp14:pctHeight>
+            </wp14:sizeRelV>
+          </wp:anchor>
+        </w:drawing>
+      </w:r>
+      <w:r>
+        <w:br w:type="page"/>
+      </w:r>
+    </w:p>
+    <w:p>
+      <w:r>
+        <w:rPr>
+          <w:noProof/>
+        </w:rPr>
+        <w:lastRenderedPageBreak/>
+        <w:drawing>
+          <wp:anchor distT="0" distB="0" distL="114300" distR="114300" simplePos="0" relativeHeight="251662336" behindDoc="0" locked="0" layoutInCell="1" allowOverlap="1" wp14:anchorId="32909F13" wp14:editId="534872F9">
+            <wp:simplePos x="0" y="0"/>
+            <wp:positionH relativeFrom="column">
+              <wp:posOffset>2494280</wp:posOffset>
+            </wp:positionH>
+            <wp:positionV relativeFrom="paragraph">
+              <wp:posOffset>2588262</wp:posOffset>
+            </wp:positionV>
+            <wp:extent cx="3419856" cy="2295144"/>
+            <wp:effectExtent l="0" t="0" r="9525" b="0"/>
+            <wp:wrapNone/>
+            <wp:docPr id="4" name="Picture 4" descr="A close up of a map&#10;&#10;Description automatically generated"/>
+            <wp:cNvGraphicFramePr>
+              <a:graphicFrameLocks xmlns:a="http://schemas.openxmlformats.org/drawingml/2006/main" noChangeAspect="1"/>
+            </wp:cNvGraphicFramePr>
+            <a:graphic xmlns:a="http://schemas.openxmlformats.org/drawingml/2006/main">
+              <a:graphicData uri="http://schemas.openxmlformats.org/drawingml/2006/picture">
+                <pic:pic xmlns:pic="http://schemas.openxmlformats.org/drawingml/2006/picture">
+                  <pic:nvPicPr>
+                    <pic:cNvPr id="4" name="5Y_ROBBERY_Trend.png"/>
+                    <pic:cNvPicPr/>
+                  </pic:nvPicPr>
+                  <pic:blipFill>
+                    <a:blip r:embed="rId9" cstate="print">
+                      <a:extLst>
+                        <a:ext uri="{28A0092B-C50C-407E-A947-70E740481C1C}">
+                          <a14:useLocalDpi xmlns:a14="http://schemas.microsoft.com/office/drawing/2010/main" val="0"/>
+                        </a:ext>
+                      </a:extLst>
+                    </a:blip>
+                    <a:stretch>
+                      <a:fillRect/>
+                    </a:stretch>
+                  </pic:blipFill>
+                  <pic:spPr>
+                    <a:xfrm>
+                      <a:off x="0" y="0"/>
+                      <a:ext cx="3419856" cy="2295144"/>
+                    </a:xfrm>
+                    <a:prstGeom prst="rect">
+                      <a:avLst/>
+                    </a:prstGeom>
+                  </pic:spPr>
+                </pic:pic>
+              </a:graphicData>
+            </a:graphic>
+            <wp14:sizeRelH relativeFrom="margin">
+              <wp14:pctWidth>0</wp14:pctWidth>
+            </wp14:sizeRelH>
+            <wp14:sizeRelV relativeFrom="margin">
+              <wp14:pctHeight>0</wp14:pctHeight>
+            </wp14:sizeRelV>
+          </wp:anchor>
+        </w:drawing>
+      </w:r>
+      <w:r>
+        <w:rPr>
+          <w:noProof/>
+        </w:rPr>
+        <w:drawing>
+          <wp:anchor distT="0" distB="0" distL="114300" distR="114300" simplePos="0" relativeHeight="251677696" behindDoc="0" locked="0" layoutInCell="1" allowOverlap="1" wp14:anchorId="15D03E52" wp14:editId="74EEE6F3">
+            <wp:simplePos x="0" y="0"/>
+            <wp:positionH relativeFrom="column">
+              <wp:posOffset>-17145</wp:posOffset>
+            </wp:positionH>
+            <wp:positionV relativeFrom="paragraph">
+              <wp:posOffset>91440</wp:posOffset>
+            </wp:positionV>
+            <wp:extent cx="3438144" cy="2304288"/>
+            <wp:effectExtent l="0" t="0" r="0" b="1270"/>
+            <wp:wrapNone/>
+            <wp:docPr id="1" name="Picture 1" descr="A close up of a map&#10;&#10;Description automatically generated"/>
+            <wp:cNvGraphicFramePr>
+              <a:graphicFrameLocks xmlns:a="http://schemas.openxmlformats.org/drawingml/2006/main" noChangeAspect="1"/>
+            </wp:cNvGraphicFramePr>
+            <a:graphic xmlns:a="http://schemas.openxmlformats.org/drawingml/2006/main">
+              <a:graphicData uri="http://schemas.openxmlformats.org/drawingml/2006/picture">
+                <pic:pic xmlns:pic="http://schemas.openxmlformats.org/drawingml/2006/picture">
+                  <pic:nvPicPr>
+                    <pic:cNvPr id="1" name="5Y_CRIME_Trend.png"/>
+                    <pic:cNvPicPr/>
+                  </pic:nvPicPr>
+                  <pic:blipFill>
+                    <a:blip r:embed="rId10" cstate="print">
+                      <a:extLst>
+                        <a:ext uri="{28A0092B-C50C-407E-A947-70E740481C1C}">
+                          <a14:useLocalDpi xmlns:a14="http://schemas.microsoft.com/office/drawing/2010/main" val="0"/>
+                        </a:ext>
+                      </a:extLst>
+                    </a:blip>
+                    <a:stretch>
+                      <a:fillRect/>
+                    </a:stretch>
+                  </pic:blipFill>
+                  <pic:spPr>
+                    <a:xfrm>
+                      <a:off x="0" y="0"/>
+                      <a:ext cx="3438144" cy="2304288"/>
+                    </a:xfrm>
+                    <a:prstGeom prst="rect">
+                      <a:avLst/>
+                    </a:prstGeom>
+                  </pic:spPr>
+                </pic:pic>
+              </a:graphicData>
+            </a:graphic>
+            <wp14:sizeRelH relativeFrom="margin">
+              <wp14:pctWidth>0</wp14:pctWidth>
+            </wp14:sizeRelH>
+            <wp14:sizeRelV relativeFrom="margin">
+              <wp14:pctHeight>0</wp14:pctHeight>
+            </wp14:sizeRelV>
+          </wp:anchor>
+        </w:drawing>
+      </w:r>
+      <w:r>
+        <w:br w:type="page"/>
+      </w:r>
+    </w:p>
+    <w:p>
+      <w:pPr>
+        <w:spacing w:line="480" w:lineRule="auto"/>
+        <w:ind w:firstLine="720"/>
+      </w:pPr>
+      <w:r>
+        <w:rPr>
+          <w:noProof/>
+        </w:rPr>
+        <w:lastRenderedPageBreak/>
+        <w:drawing>
+          <wp:anchor distT="0" distB="0" distL="114300" distR="114300" simplePos="0" relativeHeight="251681792" behindDoc="0" locked="0" layoutInCell="1" allowOverlap="1" wp14:anchorId="1455DF9C" wp14:editId="53F061A7">
+            <wp:simplePos x="0" y="0"/>
+            <wp:positionH relativeFrom="column">
+              <wp:posOffset>1303655</wp:posOffset>
+            </wp:positionH>
+            <wp:positionV relativeFrom="paragraph">
+              <wp:posOffset>-207010</wp:posOffset>
+            </wp:positionV>
+            <wp:extent cx="3346704" cy="2322576"/>
+            <wp:effectExtent l="0" t="0" r="6350" b="1905"/>
+            <wp:wrapNone/>
+            <wp:docPr id="7" name="Picture 7" descr="A close up of a map&#10;&#10;Description automatically generated"/>
+            <wp:cNvGraphicFramePr>
+              <a:graphicFrameLocks xmlns:a="http://schemas.openxmlformats.org/drawingml/2006/main" noChangeAspect="1"/>
+            </wp:cNvGraphicFramePr>
+            <a:graphic xmlns:a="http://schemas.openxmlformats.org/drawingml/2006/main">
+              <a:graphicData uri="http://schemas.openxmlformats.org/drawingml/2006/picture">
+                <pic:pic xmlns:pic="http://schemas.openxmlformats.org/drawingml/2006/picture">
+                  <pic:nvPicPr>
+                    <pic:cNvPr id="7" name="CSA_v_Temp.png"/>
+                    <pic:cNvPicPr/>
+                  </pic:nvPicPr>
+                  <pic:blipFill>
+                    <a:blip r:embed="rId11">
+                      <a:extLst>
+                        <a:ext uri="{28A0092B-C50C-407E-A947-70E740481C1C}">
+                          <a14:useLocalDpi xmlns:a14="http://schemas.microsoft.com/office/drawing/2010/main" val="0"/>
+                        </a:ext>
+                      </a:extLst>
+                    </a:blip>
+                    <a:stretch>
+                      <a:fillRect/>
+                    </a:stretch>
+                  </pic:blipFill>
+                  <pic:spPr>
+                    <a:xfrm>
+                      <a:off x="0" y="0"/>
+                      <a:ext cx="3346704" cy="2322576"/>
+                    </a:xfrm>
+                    <a:prstGeom prst="rect">
+                      <a:avLst/>
+                    </a:prstGeom>
+                  </pic:spPr>
+                </pic:pic>
+              </a:graphicData>
+            </a:graphic>
+            <wp14:sizeRelH relativeFrom="margin">
+              <wp14:pctWidth>0</wp14:pctWidth>
+            </wp14:sizeRelH>
+            <wp14:sizeRelV relativeFrom="margin">
+              <wp14:pctHeight>0</wp14:pctHeight>
+            </wp14:sizeRelV>
+          </wp:anchor>
+        </w:drawing>
+      </w:r>
+    </w:p>
+    <w:p>
+      <w:r>
+        <w:rPr>
+          <w:noProof/>
+        </w:rPr>
+        <w:drawing>
+          <wp:anchor distT="0" distB="0" distL="114300" distR="114300" simplePos="0" relativeHeight="251679744" behindDoc="0" locked="0" layoutInCell="1" allowOverlap="1" wp14:anchorId="5F52B30E" wp14:editId="2C80868F">
+            <wp:simplePos x="0" y="0"/>
+            <wp:positionH relativeFrom="column">
+              <wp:posOffset>8255</wp:posOffset>
+            </wp:positionH>
+            <wp:positionV relativeFrom="paragraph">
+              <wp:posOffset>1972945</wp:posOffset>
+            </wp:positionV>
+            <wp:extent cx="2779395" cy="2313305"/>
+            <wp:effectExtent l="0" t="0" r="1905" b="0"/>
+            <wp:wrapNone/>
+            <wp:docPr id="12" name="Picture 12" descr="A close up of a map&#10;&#10;Description automatically generated"/>
+            <wp:cNvGraphicFramePr>
+              <a:graphicFrameLocks xmlns:a="http://schemas.openxmlformats.org/drawingml/2006/main" noChangeAspect="1"/>
+            </wp:cNvGraphicFramePr>
+            <a:graphic xmlns:a="http://schemas.openxmlformats.org/drawingml/2006/main">
+              <a:graphicData uri="http://schemas.openxmlformats.org/drawingml/2006/picture">
+                <pic:pic xmlns:pic="http://schemas.openxmlformats.org/drawingml/2006/picture">
+                  <pic:nvPicPr>
+                    <pic:cNvPr id="12" name="Homicide_v_Temp.png"/>
+                    <pic:cNvPicPr/>
+                  </pic:nvPicPr>
+                  <pic:blipFill>
+                    <a:blip r:embed="rId12">
+                      <a:extLst>
+                        <a:ext uri="{28A0092B-C50C-407E-A947-70E740481C1C}">
+                          <a14:useLocalDpi xmlns:a14="http://schemas.microsoft.com/office/drawing/2010/main" val="0"/>
+                        </a:ext>
+                      </a:extLst>
+                    </a:blip>
+                    <a:stretch>
+                      <a:fillRect/>
+                    </a:stretch>
+                  </pic:blipFill>
+                  <pic:spPr>
+                    <a:xfrm>
+                      <a:off x="0" y="0"/>
+                      <a:ext cx="2779395" cy="2313305"/>
+                    </a:xfrm>
+                    <a:prstGeom prst="rect">
+                      <a:avLst/>
+                    </a:prstGeom>
+                  </pic:spPr>
+                </pic:pic>
+              </a:graphicData>
+            </a:graphic>
+            <wp14:sizeRelH relativeFrom="margin">
+              <wp14:pctWidth>0</wp14:pctWidth>
+            </wp14:sizeRelH>
+            <wp14:sizeRelV relativeFrom="margin">
+              <wp14:pctHeight>0</wp14:pctHeight>
+            </wp14:sizeRelV>
+          </wp:anchor>
+        </w:drawing>
+      </w:r>
+      <w:r>
+        <w:rPr>
+          <w:noProof/>
+        </w:rPr>
+        <w:drawing>
+          <wp:anchor distT="0" distB="0" distL="114300" distR="114300" simplePos="0" relativeHeight="251684864" behindDoc="1" locked="0" layoutInCell="1" allowOverlap="1" wp14:anchorId="3B336891" wp14:editId="3C583BC4">
+            <wp:simplePos x="0" y="0"/>
+            <wp:positionH relativeFrom="column">
+              <wp:posOffset>3204210</wp:posOffset>
+            </wp:positionH>
+            <wp:positionV relativeFrom="page">
+              <wp:posOffset>4064635</wp:posOffset>
+            </wp:positionV>
+            <wp:extent cx="2743200" cy="2313305"/>
+            <wp:effectExtent l="0" t="0" r="0" b="0"/>
+            <wp:wrapNone/>
+            <wp:docPr id="13" name="Picture 13" descr="A close up of a map&#10;&#10;Description automatically generated"/>
+            <wp:cNvGraphicFramePr>
+              <a:graphicFrameLocks xmlns:a="http://schemas.openxmlformats.org/drawingml/2006/main" noChangeAspect="1"/>
+            </wp:cNvGraphicFramePr>
+            <a:graphic xmlns:a="http://schemas.openxmlformats.org/drawingml/2006/main">
+              <a:graphicData uri="http://schemas.openxmlformats.org/drawingml/2006/picture">
+                <pic:pic xmlns:pic="http://schemas.openxmlformats.org/drawingml/2006/picture">
+                  <pic:nvPicPr>
+                    <pic:cNvPr id="13" name="Robbery_v_Temp.png"/>
+                    <pic:cNvPicPr/>
+                  </pic:nvPicPr>
+                  <pic:blipFill>
+                    <a:blip r:embed="rId13">
+                      <a:extLst>
+                        <a:ext uri="{28A0092B-C50C-407E-A947-70E740481C1C}">
+                          <a14:useLocalDpi xmlns:a14="http://schemas.microsoft.com/office/drawing/2010/main" val="0"/>
+                        </a:ext>
+                      </a:extLst>
+                    </a:blip>
+                    <a:stretch>
+                      <a:fillRect/>
+                    </a:stretch>
+                  </pic:blipFill>
+                  <pic:spPr>
+                    <a:xfrm>
+                      <a:off x="0" y="0"/>
+                      <a:ext cx="2743200" cy="2313305"/>
+                    </a:xfrm>
+                    <a:prstGeom prst="rect">
+                      <a:avLst/>
+                    </a:prstGeom>
+                  </pic:spPr>
+                </pic:pic>
+              </a:graphicData>
+            </a:graphic>
+            <wp14:sizeRelH relativeFrom="margin">
+              <wp14:pctWidth>0</wp14:pctWidth>
+            </wp14:sizeRelH>
+            <wp14:sizeRelV relativeFrom="margin">
+              <wp14:pctHeight>0</wp14:pctHeight>
+            </wp14:sizeRelV>
+          </wp:anchor>
+        </w:drawing>
+      </w:r>
+      <w:r>
+        <w:rPr>
+          <w:noProof/>
+        </w:rPr>
+        <w:drawing>
+          <wp:anchor distT="0" distB="0" distL="114300" distR="114300" simplePos="0" relativeHeight="251686912" behindDoc="0" locked="0" layoutInCell="1" allowOverlap="1" wp14:anchorId="3C47AF9F" wp14:editId="131EC1C4">
+            <wp:simplePos x="0" y="0"/>
+            <wp:positionH relativeFrom="column">
+              <wp:posOffset>1304290</wp:posOffset>
+            </wp:positionH>
+            <wp:positionV relativeFrom="paragraph">
+              <wp:posOffset>4759325</wp:posOffset>
+            </wp:positionV>
+            <wp:extent cx="2999232" cy="2304288"/>
+            <wp:effectExtent l="0" t="0" r="0" b="1270"/>
+            <wp:wrapNone/>
+            <wp:docPr id="6" name="Picture 6" descr="A close up of a map&#10;&#10;Description automatically generated"/>
+            <wp:cNvGraphicFramePr>
+              <a:graphicFrameLocks xmlns:a="http://schemas.openxmlformats.org/drawingml/2006/main" noChangeAspect="1"/>
+            </wp:cNvGraphicFramePr>
+            <a:graphic xmlns:a="http://schemas.openxmlformats.org/drawingml/2006/main">
+              <a:graphicData uri="http://schemas.openxmlformats.org/drawingml/2006/picture">
+                <pic:pic xmlns:pic="http://schemas.openxmlformats.org/drawingml/2006/picture">
+                  <pic:nvPicPr>
+                    <pic:cNvPr id="6" name="Battery_v_Temp.png"/>
+                    <pic:cNvPicPr/>
+                  </pic:nvPicPr>
+                  <pic:blipFill>
+                    <a:blip r:embed="rId14">
+                      <a:extLst>
+                        <a:ext uri="{28A0092B-C50C-407E-A947-70E740481C1C}">
+                          <a14:useLocalDpi xmlns:a14="http://schemas.microsoft.com/office/drawing/2010/main" val="0"/>
+                        </a:ext>
+                      </a:extLst>
+                    </a:blip>
+                    <a:stretch>
+                      <a:fillRect/>
+                    </a:stretch>
+                  </pic:blipFill>
+                  <pic:spPr>
+                    <a:xfrm>
+                      <a:off x="0" y="0"/>
+                      <a:ext cx="2999232" cy="2304288"/>
+                    </a:xfrm>
+                    <a:prstGeom prst="rect">
+                      <a:avLst/>
+                    </a:prstGeom>
+                  </pic:spPr>
+                </pic:pic>
+              </a:graphicData>
+            </a:graphic>
+            <wp14:sizeRelH relativeFrom="page">
+              <wp14:pctWidth>0</wp14:pctWidth>
+            </wp14:sizeRelH>
+            <wp14:sizeRelV relativeFrom="page">
+              <wp14:pctHeight>0</wp14:pctHeight>
+            </wp14:sizeRelV>
+          </wp:anchor>
+        </w:drawing>
+      </w:r>
+      <w:r>
+        <w:br w:type="page"/>
+      </w:r>
+    </w:p>
+    <w:p>
+      <w:pPr>
+        <w:spacing w:line="480" w:lineRule="auto"/>
+        <w:ind w:firstLine="720"/>
+      </w:pPr>
+      <w:r>
+        <w:rPr>
+          <w:noProof/>
+        </w:rPr>
+        <w:lastRenderedPageBreak/>
+        <w:drawing>
+          <wp:anchor distT="0" distB="0" distL="114300" distR="114300" simplePos="0" relativeHeight="251682816" behindDoc="0" locked="0" layoutInCell="1" allowOverlap="1" wp14:anchorId="1E43CAB7" wp14:editId="7FF80763">
+            <wp:simplePos x="0" y="0"/>
+            <wp:positionH relativeFrom="column">
+              <wp:posOffset>3000375</wp:posOffset>
+            </wp:positionH>
+            <wp:positionV relativeFrom="paragraph">
+              <wp:posOffset>-384175</wp:posOffset>
+            </wp:positionV>
+            <wp:extent cx="2935224" cy="1856232"/>
+            <wp:effectExtent l="0" t="0" r="0" b="0"/>
+            <wp:wrapNone/>
+            <wp:docPr id="8" name="Picture 8" descr="A screenshot of a cell phone&#10;&#10;Description automatically generated"/>
+            <wp:cNvGraphicFramePr>
+              <a:graphicFrameLocks xmlns:a="http://schemas.openxmlformats.org/drawingml/2006/main" noChangeAspect="1"/>
+            </wp:cNvGraphicFramePr>
+            <a:graphic xmlns:a="http://schemas.openxmlformats.org/drawingml/2006/main">
+              <a:graphicData uri="http://schemas.openxmlformats.org/drawingml/2006/picture">
+                <pic:pic xmlns:pic="http://schemas.openxmlformats.org/drawingml/2006/picture">
+                  <pic:nvPicPr>
+                    <pic:cNvPr id="8" name="HeatMap_Battery.png"/>
+                    <pic:cNvPicPr/>
+                  </pic:nvPicPr>
+                  <pic:blipFill>
+                    <a:blip r:embed="rId15">
+                      <a:extLst>
+                        <a:ext uri="{28A0092B-C50C-407E-A947-70E740481C1C}">
+                          <a14:useLocalDpi xmlns:a14="http://schemas.microsoft.com/office/drawing/2010/main" val="0"/>
+                        </a:ext>
+                      </a:extLst>
+                    </a:blip>
+                    <a:stretch>
+                      <a:fillRect/>
+                    </a:stretch>
+                  </pic:blipFill>
+                  <pic:spPr>
+                    <a:xfrm>
+                      <a:off x="0" y="0"/>
+                      <a:ext cx="2935224" cy="1856232"/>
+                    </a:xfrm>
+                    <a:prstGeom prst="rect">
+                      <a:avLst/>
+                    </a:prstGeom>
+                  </pic:spPr>
+                </pic:pic>
+              </a:graphicData>
+            </a:graphic>
+            <wp14:sizeRelH relativeFrom="margin">
+              <wp14:pctWidth>0</wp14:pctWidth>
+            </wp14:sizeRelH>
+            <wp14:sizeRelV relativeFrom="margin">
+              <wp14:pctHeight>0</wp14:pctHeight>
+            </wp14:sizeRelV>
+          </wp:anchor>
+        </w:drawing>
+      </w:r>
+    </w:p>
+    <w:p>
+      <w:pPr>
+        <w:spacing w:line="480" w:lineRule="auto"/>
+        <w:ind w:firstLine="720"/>
+      </w:pPr>
+      <w:r>
+        <w:rPr>
+          <w:noProof/>
+        </w:rPr>
+        <w:drawing>
+          <wp:anchor distT="0" distB="0" distL="114300" distR="114300" simplePos="0" relativeHeight="251666432" behindDoc="0" locked="0" layoutInCell="1" allowOverlap="1" wp14:anchorId="048B4396" wp14:editId="614A9649">
+            <wp:simplePos x="0" y="0"/>
+            <wp:positionH relativeFrom="column">
+              <wp:posOffset>3045460</wp:posOffset>
+            </wp:positionH>
+            <wp:positionV relativeFrom="paragraph">
+              <wp:posOffset>3020695</wp:posOffset>
+            </wp:positionV>
+            <wp:extent cx="2889250" cy="1856105"/>
+            <wp:effectExtent l="0" t="0" r="6350" b="0"/>
+            <wp:wrapNone/>
+            <wp:docPr id="9" name="Picture 9" descr="A screenshot of a cell phone&#10;&#10;Description automatically generated"/>
+            <wp:cNvGraphicFramePr>
+              <a:graphicFrameLocks xmlns:a="http://schemas.openxmlformats.org/drawingml/2006/main" noChangeAspect="1"/>
+            </wp:cNvGraphicFramePr>
+            <a:graphic xmlns:a="http://schemas.openxmlformats.org/drawingml/2006/main">
+              <a:graphicData uri="http://schemas.openxmlformats.org/drawingml/2006/picture">
+                <pic:pic xmlns:pic="http://schemas.openxmlformats.org/drawingml/2006/picture">
+                  <pic:nvPicPr>
+                    <pic:cNvPr id="9" name="HeatMap_CriminalSexualAssault.png"/>
+                    <pic:cNvPicPr/>
+                  </pic:nvPicPr>
+                  <pic:blipFill>
+                    <a:blip r:embed="rId16">
+                      <a:extLst>
+                        <a:ext uri="{28A0092B-C50C-407E-A947-70E740481C1C}">
+                          <a14:useLocalDpi xmlns:a14="http://schemas.microsoft.com/office/drawing/2010/main" val="0"/>
+                        </a:ext>
+                      </a:extLst>
+                    </a:blip>
+                    <a:stretch>
+                      <a:fillRect/>
+                    </a:stretch>
+                  </pic:blipFill>
+                  <pic:spPr>
+                    <a:xfrm>
+                      <a:off x="0" y="0"/>
+                      <a:ext cx="2889250" cy="1856105"/>
+                    </a:xfrm>
+                    <a:prstGeom prst="rect">
+                      <a:avLst/>
+                    </a:prstGeom>
+                  </pic:spPr>
+                </pic:pic>
+              </a:graphicData>
+            </a:graphic>
+            <wp14:sizeRelH relativeFrom="margin">
+              <wp14:pctWidth>0</wp14:pctWidth>
+            </wp14:sizeRelH>
+            <wp14:sizeRelV relativeFrom="margin">
+              <wp14:pctHeight>0</wp14:pctHeight>
+            </wp14:sizeRelV>
+          </wp:anchor>
+        </w:drawing>
+      </w:r>
+      <w:r>
+        <w:rPr>
+          <w:noProof/>
+        </w:rPr>
+        <w:drawing>
+          <wp:anchor distT="0" distB="0" distL="114300" distR="114300" simplePos="0" relativeHeight="251671552" behindDoc="0" locked="0" layoutInCell="1" allowOverlap="1" wp14:anchorId="39FA26AC" wp14:editId="38BA431D">
+            <wp:simplePos x="0" y="0"/>
+            <wp:positionH relativeFrom="column">
+              <wp:posOffset>1905</wp:posOffset>
+            </wp:positionH>
+            <wp:positionV relativeFrom="paragraph">
+              <wp:posOffset>5114290</wp:posOffset>
+            </wp:positionV>
+            <wp:extent cx="2889250" cy="1856105"/>
+            <wp:effectExtent l="0" t="0" r="6350" b="0"/>
+            <wp:wrapNone/>
+            <wp:docPr id="10" name="Picture 10" descr="A screenshot of a cell phone&#10;&#10;Description automatically generated"/>
+            <wp:cNvGraphicFramePr>
+              <a:graphicFrameLocks xmlns:a="http://schemas.openxmlformats.org/drawingml/2006/main" noChangeAspect="1"/>
+            </wp:cNvGraphicFramePr>
+            <a:graphic xmlns:a="http://schemas.openxmlformats.org/drawingml/2006/main">
+              <a:graphicData uri="http://schemas.openxmlformats.org/drawingml/2006/picture">
+                <pic:pic xmlns:pic="http://schemas.openxmlformats.org/drawingml/2006/picture">
+                  <pic:nvPicPr>
+                    <pic:cNvPr id="10" name="HeatMap_Homicide.png"/>
+                    <pic:cNvPicPr/>
+                  </pic:nvPicPr>
+                  <pic:blipFill>
+                    <a:blip r:embed="rId17">
+                      <a:extLst>
+                        <a:ext uri="{28A0092B-C50C-407E-A947-70E740481C1C}">
+                          <a14:useLocalDpi xmlns:a14="http://schemas.microsoft.com/office/drawing/2010/main" val="0"/>
+                        </a:ext>
+                      </a:extLst>
+                    </a:blip>
+                    <a:stretch>
+                      <a:fillRect/>
+                    </a:stretch>
+                  </pic:blipFill>
+                  <pic:spPr>
+                    <a:xfrm>
+                      <a:off x="0" y="0"/>
+                      <a:ext cx="2889250" cy="1856105"/>
+                    </a:xfrm>
+                    <a:prstGeom prst="rect">
+                      <a:avLst/>
+                    </a:prstGeom>
+                  </pic:spPr>
+                </pic:pic>
+              </a:graphicData>
+            </a:graphic>
+            <wp14:sizeRelH relativeFrom="margin">
+              <wp14:pctWidth>0</wp14:pctWidth>
+            </wp14:sizeRelH>
+            <wp14:sizeRelV relativeFrom="margin">
+              <wp14:pctHeight>0</wp14:pctHeight>
+            </wp14:sizeRelV>
+          </wp:anchor>
+        </w:drawing>
+      </w:r>
+      <w:r>
+        <w:rPr>
+          <w:noProof/>
+        </w:rPr>
+        <w:drawing>
+          <wp:anchor distT="0" distB="0" distL="114300" distR="114300" simplePos="0" relativeHeight="251667456" behindDoc="0" locked="0" layoutInCell="1" allowOverlap="1" wp14:anchorId="46188DCF" wp14:editId="2CBC0A8E">
+            <wp:simplePos x="0" y="0"/>
+            <wp:positionH relativeFrom="column">
+              <wp:posOffset>-635</wp:posOffset>
+            </wp:positionH>
+            <wp:positionV relativeFrom="paragraph">
+              <wp:posOffset>1076325</wp:posOffset>
+            </wp:positionV>
+            <wp:extent cx="2889504" cy="1856232"/>
+            <wp:effectExtent l="0" t="0" r="6350" b="0"/>
+            <wp:wrapNone/>
+            <wp:docPr id="11" name="Picture 11" descr="A screenshot of a cell phone&#10;&#10;Description automatically generated"/>
+            <wp:cNvGraphicFramePr>
+              <a:graphicFrameLocks xmlns:a="http://schemas.openxmlformats.org/drawingml/2006/main" noChangeAspect="1"/>
+            </wp:cNvGraphicFramePr>
+            <a:graphic xmlns:a="http://schemas.openxmlformats.org/drawingml/2006/main">
+              <a:graphicData uri="http://schemas.openxmlformats.org/drawingml/2006/picture">
+                <pic:pic xmlns:pic="http://schemas.openxmlformats.org/drawingml/2006/picture">
+                  <pic:nvPicPr>
+                    <pic:cNvPr id="11" name="HeatMap_Robbery.png"/>
+                    <pic:cNvPicPr/>
+                  </pic:nvPicPr>
+                  <pic:blipFill>
+                    <a:blip r:embed="rId18">
+                      <a:extLst>
+                        <a:ext uri="{28A0092B-C50C-407E-A947-70E740481C1C}">
+                          <a14:useLocalDpi xmlns:a14="http://schemas.microsoft.com/office/drawing/2010/main" val="0"/>
+                        </a:ext>
+                      </a:extLst>
+                    </a:blip>
+                    <a:stretch>
+                      <a:fillRect/>
+                    </a:stretch>
+                  </pic:blipFill>
+                  <pic:spPr>
+                    <a:xfrm>
+                      <a:off x="0" y="0"/>
+                      <a:ext cx="2889504" cy="1856232"/>
+                    </a:xfrm>
+                    <a:prstGeom prst="rect">
+                      <a:avLst/>
+                    </a:prstGeom>
+                  </pic:spPr>
+                </pic:pic>
+              </a:graphicData>
+            </a:graphic>
+            <wp14:sizeRelH relativeFrom="margin">
+              <wp14:pctWidth>0</wp14:pctWidth>
+            </wp14:sizeRelH>
+            <wp14:sizeRelV relativeFrom="margin">
+              <wp14:pctHeight>0</wp14:pctHeight>
+            </wp14:sizeRelV>
+          </wp:anchor>
+        </w:drawing>
+      </w:r>
     </w:p>
     <w:sectPr>
-      <w:headerReference w:type="default" r:id="rId6"/>
+      <w:headerReference w:type="default" r:id="rId19"/>
       <w:pgSz w:w="12240" w:h="15840"/>
       <w:pgMar w:top="1440" w:right="1440" w:bottom="1440" w:left="1440" w:header="720" w:footer="720" w:gutter="0"/>
       <w:cols w:space="720"/>
@@ -298,6 +1248,7 @@
     <w:lsdException w:name="HTML Sample" w:semiHidden="1" w:unhideWhenUsed="1"/>
     <w:lsdException w:name="HTML Typewriter" w:semiHidden="1" w:unhideWhenUsed="1"/>
     <w:lsdException w:name="HTML Variable" w:semiHidden="1" w:unhideWhenUsed="1"/>
+    <w:lsdException w:name="Normal Table" w:semiHidden="1" w:unhideWhenUsed="1"/>
     <w:lsdException w:name="annotation subject" w:semiHidden="1" w:unhideWhenUsed="1"/>
     <w:lsdException w:name="No List" w:semiHidden="1" w:unhideWhenUsed="1"/>
     <w:lsdException w:name="Outline List 1" w:semiHidden="1" w:unhideWhenUsed="1"/>
@@ -344,8 +1295,10 @@
     <w:lsdException w:name="Table Subtle 2" w:semiHidden="1" w:unhideWhenUsed="1"/>
     <w:lsdException w:name="Table Web 1" w:semiHidden="1" w:unhideWhenUsed="1"/>
     <w:lsdException w:name="Table Web 2" w:semiHidden="1" w:unhideWhenUsed="1"/>
+    <w:lsdException w:name="Table Web 3" w:semiHidden="1" w:unhideWhenUsed="1"/>
     <w:lsdException w:name="Balloon Text" w:semiHidden="1" w:unhideWhenUsed="1"/>
     <w:lsdException w:name="Table Grid" w:uiPriority="39"/>
+    <w:lsdException w:name="Table Theme" w:semiHidden="1" w:unhideWhenUsed="1"/>
     <w:lsdException w:name="Placeholder Text" w:semiHidden="1"/>
     <w:lsdException w:name="No Spacing" w:uiPriority="1" w:qFormat="1"/>
     <w:lsdException w:name="Light Shading" w:uiPriority="60"/>
@@ -641,6 +1594,36 @@
     <w:link w:val="Footer"/>
     <w:uiPriority w:val="99"/>
     <w:rsid w:val="00F7154C"/>
+  </w:style>
+  <w:style w:type="paragraph" w:styleId="BalloonText">
+    <w:name w:val="Balloon Text"/>
+    <w:basedOn w:val="Normal"/>
+    <w:link w:val="BalloonTextChar"/>
+    <w:uiPriority w:val="99"/>
+    <w:semiHidden/>
+    <w:unhideWhenUsed/>
+    <w:rsid w:val="00EE3707"/>
+    <w:pPr>
+      <w:spacing w:after="0" w:line="240" w:lineRule="auto"/>
+    </w:pPr>
+    <w:rPr>
+      <w:rFonts w:ascii="Segoe UI" w:hAnsi="Segoe UI" w:cs="Segoe UI"/>
+      <w:sz w:val="18"/>
+      <w:szCs w:val="18"/>
+    </w:rPr>
+  </w:style>
+  <w:style w:type="character" w:customStyle="1" w:styleId="BalloonTextChar">
+    <w:name w:val="Balloon Text Char"/>
+    <w:basedOn w:val="DefaultParagraphFont"/>
+    <w:link w:val="BalloonText"/>
+    <w:uiPriority w:val="99"/>
+    <w:semiHidden/>
+    <w:rsid w:val="00EE3707"/>
+    <w:rPr>
+      <w:rFonts w:ascii="Segoe UI" w:hAnsi="Segoe UI" w:cs="Segoe UI"/>
+      <w:sz w:val="18"/>
+      <w:szCs w:val="18"/>
+    </w:rPr>
   </w:style>
 </w:styles>
 </file>

</xml_diff>

<commit_message>
write-up requires peer review
</commit_message>
<xml_diff>
--- a/Group7_Write-Up.docx
+++ b/Group7_Write-Up.docx
@@ -11,16 +11,12 @@
       </w:r>
     </w:p>
     <w:p>
-      <w:r>
-        <w:t>Create a write-up summarizing your major findings. This should include a heading for each "question" you asked of your data, and under each heading, a short description of what you found and any relevant plots.</w:t>
-      </w:r>
-    </w:p>
-    <w:p/>
-    <w:p>
       <w:pPr>
         <w:spacing w:line="480" w:lineRule="auto"/>
         <w:ind w:firstLine="720"/>
       </w:pPr>
+      <w:bookmarkStart w:id="0" w:name="_GoBack"/>
+      <w:bookmarkEnd w:id="0"/>
       <w:r>
         <w:t xml:space="preserve">Having members of our group that seek to orient their careers in Data Science toward crime analytics and/or find crime interesting, we decided to test the adage, “As weather gets better, crime goes up.” We started with an overarching question: </w:t>
       </w:r>
@@ -82,7 +78,19 @@
         <w:rPr>
           <w:u w:val="single" w:color="FF0000"/>
         </w:rPr>
-        <w:t>what shape would each crime take? Would it mirror our temperature’s?</w:t>
+        <w:t xml:space="preserve">what shape would each crime take? Would </w:t>
+      </w:r>
+      <w:r>
+        <w:rPr>
+          <w:u w:val="single" w:color="FF0000"/>
+        </w:rPr>
+        <w:t>they</w:t>
+      </w:r>
+      <w:r>
+        <w:rPr>
+          <w:u w:val="single" w:color="FF0000"/>
+        </w:rPr>
+        <w:t xml:space="preserve"> mirror our temperature’s?</w:t>
       </w:r>
       <w:r>
         <w:t xml:space="preserve"> The answer, a little. </w:t>
@@ -103,37 +111,143 @@
         <w:ind w:firstLine="720"/>
       </w:pPr>
       <w:r>
+        <w:t xml:space="preserve">In comparing each of our four crimes to temperature in the form of a linear </w:t>
+      </w:r>
+      <w:r>
+        <w:t>regression</w:t>
+      </w:r>
+      <w:r>
+        <w:t xml:space="preserve"> chart, one crime stood out—Battery</w:t>
+      </w:r>
+      <w:r>
+        <w:t>: the physical acting upon a threat</w:t>
+      </w:r>
+      <w:r>
+        <w:t>.</w:t>
+      </w:r>
+      <w:r>
+        <w:t xml:space="preserve"> This crime alone seemed to consistently create </w:t>
+      </w:r>
+      <w:r>
+        <w:t xml:space="preserve">lines with similar rise over run when comparing it against </w:t>
+      </w:r>
+      <w:r>
+        <w:t xml:space="preserve">max </w:t>
+      </w:r>
+      <w:r>
+        <w:t xml:space="preserve">temperature. </w:t>
+      </w:r>
+      <w:r>
+        <w:t xml:space="preserve">But </w:t>
+      </w:r>
+      <w:r>
+        <w:rPr>
+          <w:u w:val="single" w:color="FF0000"/>
+        </w:rPr>
+        <w:t>how did other weather metrics, specifically cloudiness and humidity, play into the rising and falling of crimes</w:t>
+      </w:r>
+      <w:r>
+        <w:rPr>
+          <w:u w:val="single" w:color="FF0000"/>
+        </w:rPr>
+        <w:t>?</w:t>
+      </w:r>
+      <w:r>
+        <w:t xml:space="preserve"> </w:t>
+      </w:r>
+      <w:r>
         <w:lastRenderedPageBreak/>
-        <w:t xml:space="preserve">In comparing each of our four crimes to temperature in the form of a linear </w:t>
-      </w:r>
-      <w:r>
-        <w:t>regression</w:t>
-      </w:r>
-      <w:r>
-        <w:t xml:space="preserve"> chart, one crime stood out—Battery</w:t>
-      </w:r>
-      <w:r>
-        <w:t>: the physical acting upon a threat</w:t>
-      </w:r>
-      <w:r>
-        <w:t>.</w:t>
-      </w:r>
-      <w:r>
-        <w:t xml:space="preserve"> This crime alone seemed to consistently create </w:t>
-      </w:r>
-      <w:r>
-        <w:t xml:space="preserve">lines with similar rise over run when comparing it against temperature. </w:t>
-      </w:r>
-      <w:r>
-        <w:t>But how did other weather metrics, specifically cloudiness and humidity, play into the rising and falling of crimes. For this we use Pearson’s corelat</w:t>
-      </w:r>
-      <w:bookmarkStart w:id="0" w:name="_GoBack"/>
-      <w:bookmarkEnd w:id="0"/>
+        <w:t xml:space="preserve">For this we use Pearson’s </w:t>
+      </w:r>
+      <w:r>
+        <w:t xml:space="preserve">Correlation </w:t>
+      </w:r>
+      <w:r>
+        <w:t>c</w:t>
+      </w:r>
+      <w:r>
+        <w:t xml:space="preserve">oefficient, which measures the strength of a linear relationship between two variables. In this statistical tool, a </w:t>
+      </w:r>
+      <w:r>
+        <w:t>perfect positive linear relationship</w:t>
+      </w:r>
+      <w:r>
+        <w:t xml:space="preserve"> is one where</w:t>
+      </w:r>
+      <w:r>
+        <w:t xml:space="preserve"> r = 1.</w:t>
+      </w:r>
       <w:r>
         <w:t xml:space="preserve"> </w:t>
       </w:r>
       <w:r>
+        <w:t>A perfect negative linear relationship</w:t>
+      </w:r>
+      <w:r>
+        <w:t xml:space="preserve"> is one where </w:t>
+      </w:r>
+      <w:r>
+        <w:t>r = -1.</w:t>
+      </w:r>
+      <w:r>
+        <w:t xml:space="preserve"> </w:t>
+      </w:r>
+      <w:r>
+        <w:t xml:space="preserve"> </w:t>
+      </w:r>
+    </w:p>
+    <w:p>
+      <w:pPr>
+        <w:spacing w:line="480" w:lineRule="auto"/>
+        <w:ind w:firstLine="720"/>
+      </w:pPr>
+      <w:r>
+        <w:t xml:space="preserve">Overall, we found little to no correlation between any of our crimes when comparing them to cloudiness and humidity, with r equaling somewhere between -.2 and .2 in all four cases. Temperature </w:t>
+      </w:r>
+      <w:r>
+        <w:t>made</w:t>
+      </w:r>
+      <w:r>
+        <w:t xml:space="preserve"> the strongest case for a correlation between crime and weather, as most of its r values when compared to crime fell in the range of .2 to .3 r. Still</w:t>
+      </w:r>
+      <w:r>
+        <w:t>,</w:t>
+      </w:r>
+      <w:r>
+        <w:t xml:space="preserve"> the best case for correlation was when comparing max temp to the total occurrences of robbery (</w:t>
+      </w:r>
+      <w:r>
+        <w:t xml:space="preserve">r = </w:t>
+      </w:r>
+      <w:r>
         <w:t>0.568140</w:t>
+      </w:r>
+      <w:r>
+        <w:t xml:space="preserve">). </w:t>
+      </w:r>
+    </w:p>
+    <w:p>
+      <w:pPr>
+        <w:spacing w:line="480" w:lineRule="auto"/>
+        <w:ind w:firstLine="720"/>
+      </w:pPr>
+      <w:r>
+        <w:t xml:space="preserve">All of this is to say that even though there is a case to be made that weather </w:t>
+      </w:r>
+      <w:r>
+        <w:t>and</w:t>
+      </w:r>
+      <w:r>
+        <w:t xml:space="preserve"> crime are related</w:t>
+      </w:r>
+      <w:r>
+        <w:t>,</w:t>
+      </w:r>
+      <w:r>
+        <w:t xml:space="preserve"> it isn’t a strong one. More interestingly, and requiring further examination, is that </w:t>
+      </w:r>
+      <w:r>
+        <w:t xml:space="preserve">weather, specifically temperature, and battery show significant levels of correlation. </w:t>
       </w:r>
     </w:p>
     <w:p/>
@@ -1527,7 +1641,6 @@
   <w:style w:type="character" w:default="1" w:styleId="DefaultParagraphFont">
     <w:name w:val="Default Paragraph Font"/>
     <w:uiPriority w:val="1"/>
-    <w:semiHidden/>
     <w:unhideWhenUsed/>
   </w:style>
   <w:style w:type="table" w:default="1" w:styleId="TableNormal">

</xml_diff>

<commit_message>
fixed typo in word doc
</commit_message>
<xml_diff>
--- a/Group7_Write-Up.docx
+++ b/Group7_Write-Up.docx
@@ -15,8 +15,6 @@
         <w:spacing w:line="480" w:lineRule="auto"/>
         <w:ind w:firstLine="720"/>
       </w:pPr>
-      <w:bookmarkStart w:id="0" w:name="_GoBack"/>
-      <w:bookmarkEnd w:id="0"/>
       <w:r>
         <w:t xml:space="preserve">Having members of our group that seek to orient their careers in Data Science toward crime analytics and/or find crime interesting, we decided to test the adage, “As weather gets better, crime goes up.” We started with an overarching question: </w:t>
       </w:r>
@@ -214,10 +212,18 @@
         <w:t>,</w:t>
       </w:r>
       <w:r>
-        <w:t xml:space="preserve"> the best case for correlation was when comparing max temp to the total occurrences of robbery (</w:t>
-      </w:r>
-      <w:r>
-        <w:t xml:space="preserve">r = </w:t>
+        <w:t xml:space="preserve"> the best case for correlation was when comparing max temp to the total occurrence</w:t>
+      </w:r>
+      <w:bookmarkStart w:id="0" w:name="_GoBack"/>
+      <w:bookmarkEnd w:id="0"/>
+      <w:r>
+        <w:t xml:space="preserve">s of </w:t>
+      </w:r>
+      <w:r>
+        <w:t>battery</w:t>
+      </w:r>
+      <w:r>
+        <w:t xml:space="preserve"> (r = </w:t>
       </w:r>
       <w:r>
         <w:t>0.568140</w:t>
@@ -1641,6 +1647,7 @@
   <w:style w:type="character" w:default="1" w:styleId="DefaultParagraphFont">
     <w:name w:val="Default Paragraph Font"/>
     <w:uiPriority w:val="1"/>
+    <w:semiHidden/>
     <w:unhideWhenUsed/>
   </w:style>
   <w:style w:type="table" w:default="1" w:styleId="TableNormal">

</xml_diff>